<commit_message>
Add function for value rendering and ignore rowid key
</commit_message>
<xml_diff>
--- a/clinical_reporting_generator/report.docx
+++ b/clinical_reporting_generator/report.docx
@@ -6876,7 +6876,7 @@
                 <w:sz w:val="20"/>
                 <w:szCs w:val="20"/>
               </w:rPr>
-              <w:t>["COSM18443","COSM476","COSM6137"]</w:t>
+              <w:t>COSM18443,COSM476,COSM6137</w:t>
             </w:r>
           </w:p>
         </w:tc>
@@ -6954,7 +6954,7 @@
                 <w:sz w:val="20"/>
                 <w:szCs w:val="20"/>
               </w:rPr>
-              <w:t>[]</w:t>
+              <w:t/>
             </w:r>
           </w:p>
         </w:tc>
@@ -7032,7 +7032,7 @@
                 <w:sz w:val="20"/>
                 <w:szCs w:val="20"/>
               </w:rPr>
-              <w:t>[]</w:t>
+              <w:t/>
             </w:r>
           </w:p>
         </w:tc>
@@ -7110,7 +7110,7 @@
                 <w:sz w:val="20"/>
                 <w:szCs w:val="20"/>
               </w:rPr>
-              <w:t>[]</w:t>
+              <w:t/>
             </w:r>
           </w:p>
         </w:tc>
@@ -7188,7 +7188,7 @@
                 <w:sz w:val="20"/>
                 <w:szCs w:val="20"/>
               </w:rPr>
-              <w:t>["COSM3799865","COSM3799866"]</w:t>
+              <w:t>COSM3799865,COSM3799866</w:t>
             </w:r>
           </w:p>
         </w:tc>
@@ -7266,7 +7266,7 @@
                 <w:sz w:val="20"/>
                 <w:szCs w:val="20"/>
               </w:rPr>
-              <w:t>[]</w:t>
+              <w:t/>
             </w:r>
           </w:p>
         </w:tc>
@@ -7344,7 +7344,7 @@
                 <w:sz w:val="20"/>
                 <w:szCs w:val="20"/>
               </w:rPr>
-              <w:t>[]</w:t>
+              <w:t/>
             </w:r>
           </w:p>
         </w:tc>
@@ -7422,7 +7422,7 @@
                 <w:sz w:val="20"/>
                 <w:szCs w:val="20"/>
               </w:rPr>
-              <w:t>[]</w:t>
+              <w:t/>
             </w:r>
           </w:p>
         </w:tc>
@@ -7500,7 +7500,7 @@
                 <w:sz w:val="20"/>
                 <w:szCs w:val="20"/>
               </w:rPr>
-              <w:t>["COSM3693766"]</w:t>
+              <w:t>COSM3693766</w:t>
             </w:r>
           </w:p>
         </w:tc>
@@ -7578,7 +7578,7 @@
                 <w:sz w:val="20"/>
                 <w:szCs w:val="20"/>
               </w:rPr>
-              <w:t>[]</w:t>
+              <w:t/>
             </w:r>
           </w:p>
         </w:tc>
@@ -7656,7 +7656,7 @@
                 <w:sz w:val="20"/>
                 <w:szCs w:val="20"/>
               </w:rPr>
-              <w:t>[]</w:t>
+              <w:t/>
             </w:r>
           </w:p>
         </w:tc>
@@ -7734,7 +7734,7 @@
                 <w:sz w:val="20"/>
                 <w:szCs w:val="20"/>
               </w:rPr>
-              <w:t>[]</w:t>
+              <w:t/>
             </w:r>
           </w:p>
         </w:tc>
@@ -7812,7 +7812,7 @@
                 <w:sz w:val="20"/>
                 <w:szCs w:val="20"/>
               </w:rPr>
-              <w:t>[]</w:t>
+              <w:t/>
             </w:r>
           </w:p>
         </w:tc>
@@ -7890,7 +7890,7 @@
                 <w:sz w:val="20"/>
                 <w:szCs w:val="20"/>
               </w:rPr>
-              <w:t>[]</w:t>
+              <w:t/>
             </w:r>
           </w:p>
         </w:tc>
@@ -7968,7 +7968,7 @@
                 <w:sz w:val="20"/>
                 <w:szCs w:val="20"/>
               </w:rPr>
-              <w:t>[]</w:t>
+              <w:t/>
             </w:r>
           </w:p>
         </w:tc>
@@ -8046,7 +8046,7 @@
                 <w:sz w:val="20"/>
                 <w:szCs w:val="20"/>
               </w:rPr>
-              <w:t>[]</w:t>
+              <w:t/>
             </w:r>
           </w:p>
         </w:tc>
@@ -8124,7 +8124,7 @@
                 <w:sz w:val="20"/>
                 <w:szCs w:val="20"/>
               </w:rPr>
-              <w:t>["COSM94254"]</w:t>
+              <w:t>COSM94254</w:t>
             </w:r>
           </w:p>
         </w:tc>
@@ -8202,7 +8202,7 @@
                 <w:sz w:val="20"/>
                 <w:szCs w:val="20"/>
               </w:rPr>
-              <w:t>[]</w:t>
+              <w:t/>
             </w:r>
           </w:p>
         </w:tc>
@@ -8280,7 +8280,7 @@
                 <w:sz w:val="20"/>
                 <w:szCs w:val="20"/>
               </w:rPr>
-              <w:t>[]</w:t>
+              <w:t/>
             </w:r>
           </w:p>
         </w:tc>
@@ -8358,7 +8358,7 @@
                 <w:sz w:val="20"/>
                 <w:szCs w:val="20"/>
               </w:rPr>
-              <w:t>[]</w:t>
+              <w:t/>
             </w:r>
           </w:p>
         </w:tc>
@@ -8436,7 +8436,7 @@
                 <w:sz w:val="20"/>
                 <w:szCs w:val="20"/>
               </w:rPr>
-              <w:t>[]</w:t>
+              <w:t/>
             </w:r>
           </w:p>
         </w:tc>
@@ -8514,7 +8514,7 @@
                 <w:sz w:val="20"/>
                 <w:szCs w:val="20"/>
               </w:rPr>
-              <w:t>[]</w:t>
+              <w:t/>
             </w:r>
           </w:p>
         </w:tc>
@@ -8592,7 +8592,7 @@
                 <w:sz w:val="20"/>
                 <w:szCs w:val="20"/>
               </w:rPr>
-              <w:t>[]</w:t>
+              <w:t/>
             </w:r>
           </w:p>
         </w:tc>
@@ -8670,7 +8670,7 @@
                 <w:sz w:val="20"/>
                 <w:szCs w:val="20"/>
               </w:rPr>
-              <w:t>[]</w:t>
+              <w:t/>
             </w:r>
           </w:p>
         </w:tc>
@@ -8748,7 +8748,7 @@
                 <w:sz w:val="20"/>
                 <w:szCs w:val="20"/>
               </w:rPr>
-              <w:t>[]</w:t>
+              <w:t/>
             </w:r>
           </w:p>
         </w:tc>
@@ -8826,7 +8826,7 @@
                 <w:sz w:val="20"/>
                 <w:szCs w:val="20"/>
               </w:rPr>
-              <w:t>[]</w:t>
+              <w:t/>
             </w:r>
           </w:p>
         </w:tc>
@@ -8904,7 +8904,7 @@
                 <w:sz w:val="20"/>
                 <w:szCs w:val="20"/>
               </w:rPr>
-              <w:t>["COSM3693942"]</w:t>
+              <w:t>COSM3693942</w:t>
             </w:r>
           </w:p>
         </w:tc>
@@ -8982,7 +8982,7 @@
                 <w:sz w:val="20"/>
                 <w:szCs w:val="20"/>
               </w:rPr>
-              <w:t>[]</w:t>
+              <w:t/>
             </w:r>
           </w:p>
         </w:tc>
@@ -9060,7 +9060,7 @@
                 <w:sz w:val="20"/>
                 <w:szCs w:val="20"/>
               </w:rPr>
-              <w:t>[]</w:t>
+              <w:t/>
             </w:r>
           </w:p>
         </w:tc>
@@ -9138,7 +9138,7 @@
                 <w:sz w:val="20"/>
                 <w:szCs w:val="20"/>
               </w:rPr>
-              <w:t>[]</w:t>
+              <w:t/>
             </w:r>
           </w:p>
         </w:tc>
@@ -9216,7 +9216,7 @@
                 <w:sz w:val="20"/>
                 <w:szCs w:val="20"/>
               </w:rPr>
-              <w:t>[]</w:t>
+              <w:t/>
             </w:r>
           </w:p>
         </w:tc>
@@ -9294,7 +9294,7 @@
                 <w:sz w:val="20"/>
                 <w:szCs w:val="20"/>
               </w:rPr>
-              <w:t>[]</w:t>
+              <w:t/>
             </w:r>
           </w:p>
         </w:tc>
@@ -9372,7 +9372,7 @@
                 <w:sz w:val="20"/>
                 <w:szCs w:val="20"/>
               </w:rPr>
-              <w:t>[]</w:t>
+              <w:t/>
             </w:r>
           </w:p>
         </w:tc>
@@ -9450,7 +9450,7 @@
                 <w:sz w:val="20"/>
                 <w:szCs w:val="20"/>
               </w:rPr>
-              <w:t>["COSM1180456"]</w:t>
+              <w:t>COSM1180456</w:t>
             </w:r>
           </w:p>
         </w:tc>
@@ -9528,7 +9528,7 @@
                 <w:sz w:val="20"/>
                 <w:szCs w:val="20"/>
               </w:rPr>
-              <w:t>[]</w:t>
+              <w:t/>
             </w:r>
           </w:p>
         </w:tc>
@@ -9606,7 +9606,7 @@
                 <w:sz w:val="20"/>
                 <w:szCs w:val="20"/>
               </w:rPr>
-              <w:t>[]</w:t>
+              <w:t/>
             </w:r>
           </w:p>
         </w:tc>
@@ -9684,7 +9684,7 @@
                 <w:sz w:val="20"/>
                 <w:szCs w:val="20"/>
               </w:rPr>
-              <w:t>[]</w:t>
+              <w:t/>
             </w:r>
           </w:p>
         </w:tc>
@@ -9762,7 +9762,7 @@
                 <w:sz w:val="20"/>
                 <w:szCs w:val="20"/>
               </w:rPr>
-              <w:t>[]</w:t>
+              <w:t/>
             </w:r>
           </w:p>
         </w:tc>
@@ -9840,7 +9840,7 @@
                 <w:sz w:val="20"/>
                 <w:szCs w:val="20"/>
               </w:rPr>
-              <w:t>[]</w:t>
+              <w:t/>
             </w:r>
           </w:p>
         </w:tc>
@@ -9918,7 +9918,7 @@
                 <w:sz w:val="20"/>
                 <w:szCs w:val="20"/>
               </w:rPr>
-              <w:t>[]</w:t>
+              <w:t/>
             </w:r>
           </w:p>
         </w:tc>
@@ -9996,7 +9996,7 @@
                 <w:sz w:val="20"/>
                 <w:szCs w:val="20"/>
               </w:rPr>
-              <w:t>[]</w:t>
+              <w:t/>
             </w:r>
           </w:p>
         </w:tc>
@@ -10074,7 +10074,7 @@
                 <w:sz w:val="20"/>
                 <w:szCs w:val="20"/>
               </w:rPr>
-              <w:t>[]</w:t>
+              <w:t/>
             </w:r>
           </w:p>
         </w:tc>
@@ -10152,7 +10152,7 @@
                 <w:sz w:val="20"/>
                 <w:szCs w:val="20"/>
               </w:rPr>
-              <w:t>[]</w:t>
+              <w:t/>
             </w:r>
           </w:p>
         </w:tc>
@@ -10230,7 +10230,7 @@
                 <w:sz w:val="20"/>
                 <w:szCs w:val="20"/>
               </w:rPr>
-              <w:t>[]</w:t>
+              <w:t/>
             </w:r>
           </w:p>
         </w:tc>
@@ -10308,7 +10308,7 @@
                 <w:sz w:val="20"/>
                 <w:szCs w:val="20"/>
               </w:rPr>
-              <w:t>[]</w:t>
+              <w:t/>
             </w:r>
           </w:p>
         </w:tc>
@@ -10386,7 +10386,7 @@
                 <w:sz w:val="20"/>
                 <w:szCs w:val="20"/>
               </w:rPr>
-              <w:t>[]</w:t>
+              <w:t/>
             </w:r>
           </w:p>
         </w:tc>
@@ -10464,7 +10464,7 @@
                 <w:sz w:val="20"/>
                 <w:szCs w:val="20"/>
               </w:rPr>
-              <w:t>[]</w:t>
+              <w:t/>
             </w:r>
           </w:p>
         </w:tc>
@@ -10542,7 +10542,7 @@
                 <w:sz w:val="20"/>
                 <w:szCs w:val="20"/>
               </w:rPr>
-              <w:t>["COSM4002142","COSM4002143"]</w:t>
+              <w:t>COSM4002142,COSM4002143</w:t>
             </w:r>
           </w:p>
         </w:tc>
@@ -10620,7 +10620,7 @@
                 <w:sz w:val="20"/>
                 <w:szCs w:val="20"/>
               </w:rPr>
-              <w:t>[]</w:t>
+              <w:t/>
             </w:r>
           </w:p>
         </w:tc>
@@ -10698,7 +10698,7 @@
                 <w:sz w:val="20"/>
                 <w:szCs w:val="20"/>
               </w:rPr>
-              <w:t>[]</w:t>
+              <w:t/>
             </w:r>
           </w:p>
         </w:tc>
@@ -10776,7 +10776,7 @@
                 <w:sz w:val="20"/>
                 <w:szCs w:val="20"/>
               </w:rPr>
-              <w:t>[]</w:t>
+              <w:t/>
             </w:r>
           </w:p>
         </w:tc>
@@ -10854,7 +10854,7 @@
                 <w:sz w:val="20"/>
                 <w:szCs w:val="20"/>
               </w:rPr>
-              <w:t>[]</w:t>
+              <w:t/>
             </w:r>
           </w:p>
         </w:tc>
@@ -10932,7 +10932,7 @@
                 <w:sz w:val="20"/>
                 <w:szCs w:val="20"/>
               </w:rPr>
-              <w:t>[]</w:t>
+              <w:t/>
             </w:r>
           </w:p>
         </w:tc>
@@ -11010,7 +11010,7 @@
                 <w:sz w:val="20"/>
                 <w:szCs w:val="20"/>
               </w:rPr>
-              <w:t>[]</w:t>
+              <w:t/>
             </w:r>
           </w:p>
         </w:tc>
@@ -11088,7 +11088,7 @@
                 <w:sz w:val="20"/>
                 <w:szCs w:val="20"/>
               </w:rPr>
-              <w:t>[]</w:t>
+              <w:t/>
             </w:r>
           </w:p>
         </w:tc>
@@ -11166,7 +11166,7 @@
                 <w:sz w:val="20"/>
                 <w:szCs w:val="20"/>
               </w:rPr>
-              <w:t>[]</w:t>
+              <w:t/>
             </w:r>
           </w:p>
         </w:tc>
@@ -11244,7 +11244,7 @@
                 <w:sz w:val="20"/>
                 <w:szCs w:val="20"/>
               </w:rPr>
-              <w:t>[]</w:t>
+              <w:t/>
             </w:r>
           </w:p>
         </w:tc>
@@ -11322,7 +11322,7 @@
                 <w:sz w:val="20"/>
                 <w:szCs w:val="20"/>
               </w:rPr>
-              <w:t>[]</w:t>
+              <w:t/>
             </w:r>
           </w:p>
         </w:tc>
@@ -11400,7 +11400,7 @@
                 <w:sz w:val="20"/>
                 <w:szCs w:val="20"/>
               </w:rPr>
-              <w:t>[]</w:t>
+              <w:t/>
             </w:r>
           </w:p>
         </w:tc>
@@ -11478,7 +11478,7 @@
                 <w:sz w:val="20"/>
                 <w:szCs w:val="20"/>
               </w:rPr>
-              <w:t>["COSM4417233","COSM4417234","COSM4417235"]</w:t>
+              <w:t>COSM4417233,COSM4417234,COSM4417235</w:t>
             </w:r>
           </w:p>
         </w:tc>
@@ -11556,7 +11556,7 @@
                 <w:sz w:val="20"/>
                 <w:szCs w:val="20"/>
               </w:rPr>
-              <w:t>[]</w:t>
+              <w:t/>
             </w:r>
           </w:p>
         </w:tc>
@@ -11634,7 +11634,7 @@
                 <w:sz w:val="20"/>
                 <w:szCs w:val="20"/>
               </w:rPr>
-              <w:t>[]</w:t>
+              <w:t/>
             </w:r>
           </w:p>
         </w:tc>
@@ -11712,7 +11712,7 @@
                 <w:sz w:val="20"/>
                 <w:szCs w:val="20"/>
               </w:rPr>
-              <w:t>[]</w:t>
+              <w:t/>
             </w:r>
           </w:p>
         </w:tc>
@@ -11790,7 +11790,7 @@
                 <w:sz w:val="20"/>
                 <w:szCs w:val="20"/>
               </w:rPr>
-              <w:t>[]</w:t>
+              <w:t/>
             </w:r>
           </w:p>
         </w:tc>
@@ -11868,7 +11868,7 @@
                 <w:sz w:val="20"/>
                 <w:szCs w:val="20"/>
               </w:rPr>
-              <w:t>[]</w:t>
+              <w:t/>
             </w:r>
           </w:p>
         </w:tc>
@@ -11946,7 +11946,7 @@
                 <w:sz w:val="20"/>
                 <w:szCs w:val="20"/>
               </w:rPr>
-              <w:t>[]</w:t>
+              <w:t/>
             </w:r>
           </w:p>
         </w:tc>
@@ -12024,7 +12024,7 @@
                 <w:sz w:val="20"/>
                 <w:szCs w:val="20"/>
               </w:rPr>
-              <w:t>[]</w:t>
+              <w:t/>
             </w:r>
           </w:p>
         </w:tc>
@@ -12102,7 +12102,7 @@
                 <w:sz w:val="20"/>
                 <w:szCs w:val="20"/>
               </w:rPr>
-              <w:t>[]</w:t>
+              <w:t/>
             </w:r>
           </w:p>
         </w:tc>
@@ -12180,7 +12180,7 @@
                 <w:sz w:val="20"/>
                 <w:szCs w:val="20"/>
               </w:rPr>
-              <w:t>[]</w:t>
+              <w:t/>
             </w:r>
           </w:p>
         </w:tc>
@@ -12258,7 +12258,7 @@
                 <w:sz w:val="20"/>
                 <w:szCs w:val="20"/>
               </w:rPr>
-              <w:t>[]</w:t>
+              <w:t/>
             </w:r>
           </w:p>
         </w:tc>
@@ -12336,7 +12336,7 @@
                 <w:sz w:val="20"/>
                 <w:szCs w:val="20"/>
               </w:rPr>
-              <w:t>[]</w:t>
+              <w:t/>
             </w:r>
           </w:p>
         </w:tc>
@@ -12414,7 +12414,7 @@
                 <w:sz w:val="20"/>
                 <w:szCs w:val="20"/>
               </w:rPr>
-              <w:t>["COSM3964335"]</w:t>
+              <w:t>COSM3964335</w:t>
             </w:r>
           </w:p>
         </w:tc>
@@ -12492,7 +12492,7 @@
                 <w:sz w:val="20"/>
                 <w:szCs w:val="20"/>
               </w:rPr>
-              <w:t>[]</w:t>
+              <w:t/>
             </w:r>
           </w:p>
         </w:tc>
@@ -12570,7 +12570,7 @@
                 <w:sz w:val="20"/>
                 <w:szCs w:val="20"/>
               </w:rPr>
-              <w:t>[]</w:t>
+              <w:t/>
             </w:r>
           </w:p>
         </w:tc>
@@ -12648,7 +12648,7 @@
                 <w:sz w:val="20"/>
                 <w:szCs w:val="20"/>
               </w:rPr>
-              <w:t>[]</w:t>
+              <w:t/>
             </w:r>
           </w:p>
         </w:tc>
@@ -12726,7 +12726,7 @@
                 <w:sz w:val="20"/>
                 <w:szCs w:val="20"/>
               </w:rPr>
-              <w:t>[]</w:t>
+              <w:t/>
             </w:r>
           </w:p>
         </w:tc>
@@ -12804,7 +12804,7 @@
                 <w:sz w:val="20"/>
                 <w:szCs w:val="20"/>
               </w:rPr>
-              <w:t>[]</w:t>
+              <w:t/>
             </w:r>
           </w:p>
         </w:tc>
@@ -12882,7 +12882,7 @@
                 <w:sz w:val="20"/>
                 <w:szCs w:val="20"/>
               </w:rPr>
-              <w:t>[]</w:t>
+              <w:t/>
             </w:r>
           </w:p>
         </w:tc>
@@ -12960,7 +12960,7 @@
                 <w:sz w:val="20"/>
                 <w:szCs w:val="20"/>
               </w:rPr>
-              <w:t>[]</w:t>
+              <w:t/>
             </w:r>
           </w:p>
         </w:tc>
@@ -13038,7 +13038,7 @@
                 <w:sz w:val="20"/>
                 <w:szCs w:val="20"/>
               </w:rPr>
-              <w:t>[]</w:t>
+              <w:t/>
             </w:r>
           </w:p>
         </w:tc>
@@ -13116,7 +13116,7 @@
                 <w:sz w:val="20"/>
                 <w:szCs w:val="20"/>
               </w:rPr>
-              <w:t>[]</w:t>
+              <w:t/>
             </w:r>
           </w:p>
         </w:tc>
@@ -13194,7 +13194,7 @@
                 <w:sz w:val="20"/>
                 <w:szCs w:val="20"/>
               </w:rPr>
-              <w:t>[]</w:t>
+              <w:t/>
             </w:r>
           </w:p>
         </w:tc>
@@ -13258,26 +13258,6 @@
             </w:r>
           </w:p>
         </w:tc>
-        <w:tc>
-          <w:tcPr>
-            <w:tcW w:w="2000" w:type="dxa"/>
-            <w:tcBorders/>
-            <w:tcMar/>
-          </w:tcPr>
-          <w:p>
-            <w:pPr>
-              <w:jc w:val="center"/>
-            </w:pPr>
-            <w:r>
-              <w:rPr>
-                <w:b w:val="true"/>
-                <w:sz w:val="20"/>
-                <w:szCs w:val="20"/>
-              </w:rPr>
-              <w:t>rowid</w:t>
-            </w:r>
-          </w:p>
-        </w:tc>
       </w:tr>
       <w:tr>
         <w:tc>
@@ -13299,25 +13279,6 @@
             </w:r>
           </w:p>
         </w:tc>
-        <w:tc>
-          <w:tcPr>
-            <w:tcW w:w="2000" w:type="dxa"/>
-            <w:tcBorders/>
-            <w:tcMar/>
-          </w:tcPr>
-          <w:p>
-            <w:pPr>
-              <w:jc w:val="center"/>
-            </w:pPr>
-            <w:r>
-              <w:rPr>
-                <w:sz w:val="20"/>
-                <w:szCs w:val="20"/>
-              </w:rPr>
-              <w:t>1</w:t>
-            </w:r>
-          </w:p>
-        </w:tc>
       </w:tr>
       <w:tr>
         <w:tc>
@@ -13339,25 +13300,6 @@
             </w:r>
           </w:p>
         </w:tc>
-        <w:tc>
-          <w:tcPr>
-            <w:tcW w:w="2000" w:type="dxa"/>
-            <w:tcBorders/>
-            <w:tcMar/>
-          </w:tcPr>
-          <w:p>
-            <w:pPr>
-              <w:jc w:val="center"/>
-            </w:pPr>
-            <w:r>
-              <w:rPr>
-                <w:sz w:val="20"/>
-                <w:szCs w:val="20"/>
-              </w:rPr>
-              <w:t>2</w:t>
-            </w:r>
-          </w:p>
-        </w:tc>
       </w:tr>
       <w:tr>
         <w:tc>
@@ -13379,25 +13321,6 @@
             </w:r>
           </w:p>
         </w:tc>
-        <w:tc>
-          <w:tcPr>
-            <w:tcW w:w="2000" w:type="dxa"/>
-            <w:tcBorders/>
-            <w:tcMar/>
-          </w:tcPr>
-          <w:p>
-            <w:pPr>
-              <w:jc w:val="center"/>
-            </w:pPr>
-            <w:r>
-              <w:rPr>
-                <w:sz w:val="20"/>
-                <w:szCs w:val="20"/>
-              </w:rPr>
-              <w:t>3</w:t>
-            </w:r>
-          </w:p>
-        </w:tc>
       </w:tr>
       <w:tr>
         <w:tc>
@@ -13419,25 +13342,6 @@
             </w:r>
           </w:p>
         </w:tc>
-        <w:tc>
-          <w:tcPr>
-            <w:tcW w:w="2000" w:type="dxa"/>
-            <w:tcBorders/>
-            <w:tcMar/>
-          </w:tcPr>
-          <w:p>
-            <w:pPr>
-              <w:jc w:val="center"/>
-            </w:pPr>
-            <w:r>
-              <w:rPr>
-                <w:sz w:val="20"/>
-                <w:szCs w:val="20"/>
-              </w:rPr>
-              <w:t>4</w:t>
-            </w:r>
-          </w:p>
-        </w:tc>
       </w:tr>
       <w:tr>
         <w:tc>
@@ -13459,25 +13363,6 @@
             </w:r>
           </w:p>
         </w:tc>
-        <w:tc>
-          <w:tcPr>
-            <w:tcW w:w="2000" w:type="dxa"/>
-            <w:tcBorders/>
-            <w:tcMar/>
-          </w:tcPr>
-          <w:p>
-            <w:pPr>
-              <w:jc w:val="center"/>
-            </w:pPr>
-            <w:r>
-              <w:rPr>
-                <w:sz w:val="20"/>
-                <w:szCs w:val="20"/>
-              </w:rPr>
-              <w:t>5</w:t>
-            </w:r>
-          </w:p>
-        </w:tc>
       </w:tr>
       <w:tr>
         <w:tc>
@@ -13499,25 +13384,6 @@
             </w:r>
           </w:p>
         </w:tc>
-        <w:tc>
-          <w:tcPr>
-            <w:tcW w:w="2000" w:type="dxa"/>
-            <w:tcBorders/>
-            <w:tcMar/>
-          </w:tcPr>
-          <w:p>
-            <w:pPr>
-              <w:jc w:val="center"/>
-            </w:pPr>
-            <w:r>
-              <w:rPr>
-                <w:sz w:val="20"/>
-                <w:szCs w:val="20"/>
-              </w:rPr>
-              <w:t>6</w:t>
-            </w:r>
-          </w:p>
-        </w:tc>
       </w:tr>
       <w:tr>
         <w:tc>
@@ -13539,25 +13405,6 @@
             </w:r>
           </w:p>
         </w:tc>
-        <w:tc>
-          <w:tcPr>
-            <w:tcW w:w="2000" w:type="dxa"/>
-            <w:tcBorders/>
-            <w:tcMar/>
-          </w:tcPr>
-          <w:p>
-            <w:pPr>
-              <w:jc w:val="center"/>
-            </w:pPr>
-            <w:r>
-              <w:rPr>
-                <w:sz w:val="20"/>
-                <w:szCs w:val="20"/>
-              </w:rPr>
-              <w:t>7</w:t>
-            </w:r>
-          </w:p>
-        </w:tc>
       </w:tr>
       <w:tr>
         <w:tc>
@@ -13579,25 +13426,6 @@
             </w:r>
           </w:p>
         </w:tc>
-        <w:tc>
-          <w:tcPr>
-            <w:tcW w:w="2000" w:type="dxa"/>
-            <w:tcBorders/>
-            <w:tcMar/>
-          </w:tcPr>
-          <w:p>
-            <w:pPr>
-              <w:jc w:val="center"/>
-            </w:pPr>
-            <w:r>
-              <w:rPr>
-                <w:sz w:val="20"/>
-                <w:szCs w:val="20"/>
-              </w:rPr>
-              <w:t>8</w:t>
-            </w:r>
-          </w:p>
-        </w:tc>
       </w:tr>
       <w:tr>
         <w:tc>
@@ -13619,25 +13447,6 @@
             </w:r>
           </w:p>
         </w:tc>
-        <w:tc>
-          <w:tcPr>
-            <w:tcW w:w="2000" w:type="dxa"/>
-            <w:tcBorders/>
-            <w:tcMar/>
-          </w:tcPr>
-          <w:p>
-            <w:pPr>
-              <w:jc w:val="center"/>
-            </w:pPr>
-            <w:r>
-              <w:rPr>
-                <w:sz w:val="20"/>
-                <w:szCs w:val="20"/>
-              </w:rPr>
-              <w:t>9</w:t>
-            </w:r>
-          </w:p>
-        </w:tc>
       </w:tr>
       <w:tr>
         <w:tc>
@@ -13659,25 +13468,6 @@
             </w:r>
           </w:p>
         </w:tc>
-        <w:tc>
-          <w:tcPr>
-            <w:tcW w:w="2000" w:type="dxa"/>
-            <w:tcBorders/>
-            <w:tcMar/>
-          </w:tcPr>
-          <w:p>
-            <w:pPr>
-              <w:jc w:val="center"/>
-            </w:pPr>
-            <w:r>
-              <w:rPr>
-                <w:sz w:val="20"/>
-                <w:szCs w:val="20"/>
-              </w:rPr>
-              <w:t>10</w:t>
-            </w:r>
-          </w:p>
-        </w:tc>
       </w:tr>
       <w:tr>
         <w:tc>
@@ -13699,25 +13489,6 @@
             </w:r>
           </w:p>
         </w:tc>
-        <w:tc>
-          <w:tcPr>
-            <w:tcW w:w="2000" w:type="dxa"/>
-            <w:tcBorders/>
-            <w:tcMar/>
-          </w:tcPr>
-          <w:p>
-            <w:pPr>
-              <w:jc w:val="center"/>
-            </w:pPr>
-            <w:r>
-              <w:rPr>
-                <w:sz w:val="20"/>
-                <w:szCs w:val="20"/>
-              </w:rPr>
-              <w:t>11</w:t>
-            </w:r>
-          </w:p>
-        </w:tc>
       </w:tr>
       <w:tr>
         <w:tc>
@@ -13739,25 +13510,6 @@
             </w:r>
           </w:p>
         </w:tc>
-        <w:tc>
-          <w:tcPr>
-            <w:tcW w:w="2000" w:type="dxa"/>
-            <w:tcBorders/>
-            <w:tcMar/>
-          </w:tcPr>
-          <w:p>
-            <w:pPr>
-              <w:jc w:val="center"/>
-            </w:pPr>
-            <w:r>
-              <w:rPr>
-                <w:sz w:val="20"/>
-                <w:szCs w:val="20"/>
-              </w:rPr>
-              <w:t>12</w:t>
-            </w:r>
-          </w:p>
-        </w:tc>
       </w:tr>
       <w:tr>
         <w:tc>
@@ -13779,25 +13531,6 @@
             </w:r>
           </w:p>
         </w:tc>
-        <w:tc>
-          <w:tcPr>
-            <w:tcW w:w="2000" w:type="dxa"/>
-            <w:tcBorders/>
-            <w:tcMar/>
-          </w:tcPr>
-          <w:p>
-            <w:pPr>
-              <w:jc w:val="center"/>
-            </w:pPr>
-            <w:r>
-              <w:rPr>
-                <w:sz w:val="20"/>
-                <w:szCs w:val="20"/>
-              </w:rPr>
-              <w:t>13</w:t>
-            </w:r>
-          </w:p>
-        </w:tc>
       </w:tr>
       <w:tr>
         <w:tc>
@@ -13819,25 +13552,6 @@
             </w:r>
           </w:p>
         </w:tc>
-        <w:tc>
-          <w:tcPr>
-            <w:tcW w:w="2000" w:type="dxa"/>
-            <w:tcBorders/>
-            <w:tcMar/>
-          </w:tcPr>
-          <w:p>
-            <w:pPr>
-              <w:jc w:val="center"/>
-            </w:pPr>
-            <w:r>
-              <w:rPr>
-                <w:sz w:val="20"/>
-                <w:szCs w:val="20"/>
-              </w:rPr>
-              <w:t>15</w:t>
-            </w:r>
-          </w:p>
-        </w:tc>
       </w:tr>
       <w:tr>
         <w:tc>
@@ -13859,25 +13573,6 @@
             </w:r>
           </w:p>
         </w:tc>
-        <w:tc>
-          <w:tcPr>
-            <w:tcW w:w="2000" w:type="dxa"/>
-            <w:tcBorders/>
-            <w:tcMar/>
-          </w:tcPr>
-          <w:p>
-            <w:pPr>
-              <w:jc w:val="center"/>
-            </w:pPr>
-            <w:r>
-              <w:rPr>
-                <w:sz w:val="20"/>
-                <w:szCs w:val="20"/>
-              </w:rPr>
-              <w:t>16</w:t>
-            </w:r>
-          </w:p>
-        </w:tc>
       </w:tr>
       <w:tr>
         <w:tc>
@@ -13899,25 +13594,6 @@
             </w:r>
           </w:p>
         </w:tc>
-        <w:tc>
-          <w:tcPr>
-            <w:tcW w:w="2000" w:type="dxa"/>
-            <w:tcBorders/>
-            <w:tcMar/>
-          </w:tcPr>
-          <w:p>
-            <w:pPr>
-              <w:jc w:val="center"/>
-            </w:pPr>
-            <w:r>
-              <w:rPr>
-                <w:sz w:val="20"/>
-                <w:szCs w:val="20"/>
-              </w:rPr>
-              <w:t>17</w:t>
-            </w:r>
-          </w:p>
-        </w:tc>
       </w:tr>
       <w:tr>
         <w:tc>
@@ -13939,25 +13615,6 @@
             </w:r>
           </w:p>
         </w:tc>
-        <w:tc>
-          <w:tcPr>
-            <w:tcW w:w="2000" w:type="dxa"/>
-            <w:tcBorders/>
-            <w:tcMar/>
-          </w:tcPr>
-          <w:p>
-            <w:pPr>
-              <w:jc w:val="center"/>
-            </w:pPr>
-            <w:r>
-              <w:rPr>
-                <w:sz w:val="20"/>
-                <w:szCs w:val="20"/>
-              </w:rPr>
-              <w:t>18</w:t>
-            </w:r>
-          </w:p>
-        </w:tc>
       </w:tr>
       <w:tr>
         <w:tc>
@@ -13979,25 +13636,6 @@
             </w:r>
           </w:p>
         </w:tc>
-        <w:tc>
-          <w:tcPr>
-            <w:tcW w:w="2000" w:type="dxa"/>
-            <w:tcBorders/>
-            <w:tcMar/>
-          </w:tcPr>
-          <w:p>
-            <w:pPr>
-              <w:jc w:val="center"/>
-            </w:pPr>
-            <w:r>
-              <w:rPr>
-                <w:sz w:val="20"/>
-                <w:szCs w:val="20"/>
-              </w:rPr>
-              <w:t>19</w:t>
-            </w:r>
-          </w:p>
-        </w:tc>
       </w:tr>
       <w:tr>
         <w:tc>
@@ -14019,25 +13657,6 @@
             </w:r>
           </w:p>
         </w:tc>
-        <w:tc>
-          <w:tcPr>
-            <w:tcW w:w="2000" w:type="dxa"/>
-            <w:tcBorders/>
-            <w:tcMar/>
-          </w:tcPr>
-          <w:p>
-            <w:pPr>
-              <w:jc w:val="center"/>
-            </w:pPr>
-            <w:r>
-              <w:rPr>
-                <w:sz w:val="20"/>
-                <w:szCs w:val="20"/>
-              </w:rPr>
-              <w:t>20</w:t>
-            </w:r>
-          </w:p>
-        </w:tc>
       </w:tr>
       <w:tr>
         <w:tc>
@@ -14059,25 +13678,6 @@
             </w:r>
           </w:p>
         </w:tc>
-        <w:tc>
-          <w:tcPr>
-            <w:tcW w:w="2000" w:type="dxa"/>
-            <w:tcBorders/>
-            <w:tcMar/>
-          </w:tcPr>
-          <w:p>
-            <w:pPr>
-              <w:jc w:val="center"/>
-            </w:pPr>
-            <w:r>
-              <w:rPr>
-                <w:sz w:val="20"/>
-                <w:szCs w:val="20"/>
-              </w:rPr>
-              <w:t>21</w:t>
-            </w:r>
-          </w:p>
-        </w:tc>
       </w:tr>
       <w:tr>
         <w:tc>
@@ -14099,25 +13699,6 @@
             </w:r>
           </w:p>
         </w:tc>
-        <w:tc>
-          <w:tcPr>
-            <w:tcW w:w="2000" w:type="dxa"/>
-            <w:tcBorders/>
-            <w:tcMar/>
-          </w:tcPr>
-          <w:p>
-            <w:pPr>
-              <w:jc w:val="center"/>
-            </w:pPr>
-            <w:r>
-              <w:rPr>
-                <w:sz w:val="20"/>
-                <w:szCs w:val="20"/>
-              </w:rPr>
-              <w:t>22</w:t>
-            </w:r>
-          </w:p>
-        </w:tc>
       </w:tr>
       <w:tr>
         <w:tc>
@@ -14139,25 +13720,6 @@
             </w:r>
           </w:p>
         </w:tc>
-        <w:tc>
-          <w:tcPr>
-            <w:tcW w:w="2000" w:type="dxa"/>
-            <w:tcBorders/>
-            <w:tcMar/>
-          </w:tcPr>
-          <w:p>
-            <w:pPr>
-              <w:jc w:val="center"/>
-            </w:pPr>
-            <w:r>
-              <w:rPr>
-                <w:sz w:val="20"/>
-                <w:szCs w:val="20"/>
-              </w:rPr>
-              <w:t>23</w:t>
-            </w:r>
-          </w:p>
-        </w:tc>
       </w:tr>
       <w:tr>
         <w:tc>
@@ -14179,25 +13741,6 @@
             </w:r>
           </w:p>
         </w:tc>
-        <w:tc>
-          <w:tcPr>
-            <w:tcW w:w="2000" w:type="dxa"/>
-            <w:tcBorders/>
-            <w:tcMar/>
-          </w:tcPr>
-          <w:p>
-            <w:pPr>
-              <w:jc w:val="center"/>
-            </w:pPr>
-            <w:r>
-              <w:rPr>
-                <w:sz w:val="20"/>
-                <w:szCs w:val="20"/>
-              </w:rPr>
-              <w:t>24</w:t>
-            </w:r>
-          </w:p>
-        </w:tc>
       </w:tr>
       <w:tr>
         <w:tc>
@@ -14219,25 +13762,6 @@
             </w:r>
           </w:p>
         </w:tc>
-        <w:tc>
-          <w:tcPr>
-            <w:tcW w:w="2000" w:type="dxa"/>
-            <w:tcBorders/>
-            <w:tcMar/>
-          </w:tcPr>
-          <w:p>
-            <w:pPr>
-              <w:jc w:val="center"/>
-            </w:pPr>
-            <w:r>
-              <w:rPr>
-                <w:sz w:val="20"/>
-                <w:szCs w:val="20"/>
-              </w:rPr>
-              <w:t>25</w:t>
-            </w:r>
-          </w:p>
-        </w:tc>
       </w:tr>
       <w:tr>
         <w:tc>
@@ -14259,25 +13783,6 @@
             </w:r>
           </w:p>
         </w:tc>
-        <w:tc>
-          <w:tcPr>
-            <w:tcW w:w="2000" w:type="dxa"/>
-            <w:tcBorders/>
-            <w:tcMar/>
-          </w:tcPr>
-          <w:p>
-            <w:pPr>
-              <w:jc w:val="center"/>
-            </w:pPr>
-            <w:r>
-              <w:rPr>
-                <w:sz w:val="20"/>
-                <w:szCs w:val="20"/>
-              </w:rPr>
-              <w:t>26</w:t>
-            </w:r>
-          </w:p>
-        </w:tc>
       </w:tr>
       <w:tr>
         <w:tc>
@@ -14299,25 +13804,6 @@
             </w:r>
           </w:p>
         </w:tc>
-        <w:tc>
-          <w:tcPr>
-            <w:tcW w:w="2000" w:type="dxa"/>
-            <w:tcBorders/>
-            <w:tcMar/>
-          </w:tcPr>
-          <w:p>
-            <w:pPr>
-              <w:jc w:val="center"/>
-            </w:pPr>
-            <w:r>
-              <w:rPr>
-                <w:sz w:val="20"/>
-                <w:szCs w:val="20"/>
-              </w:rPr>
-              <w:t>27</w:t>
-            </w:r>
-          </w:p>
-        </w:tc>
       </w:tr>
       <w:tr>
         <w:tc>
@@ -14339,25 +13825,6 @@
             </w:r>
           </w:p>
         </w:tc>
-        <w:tc>
-          <w:tcPr>
-            <w:tcW w:w="2000" w:type="dxa"/>
-            <w:tcBorders/>
-            <w:tcMar/>
-          </w:tcPr>
-          <w:p>
-            <w:pPr>
-              <w:jc w:val="center"/>
-            </w:pPr>
-            <w:r>
-              <w:rPr>
-                <w:sz w:val="20"/>
-                <w:szCs w:val="20"/>
-              </w:rPr>
-              <w:t>28</w:t>
-            </w:r>
-          </w:p>
-        </w:tc>
       </w:tr>
       <w:tr>
         <w:tc>
@@ -14379,25 +13846,6 @@
             </w:r>
           </w:p>
         </w:tc>
-        <w:tc>
-          <w:tcPr>
-            <w:tcW w:w="2000" w:type="dxa"/>
-            <w:tcBorders/>
-            <w:tcMar/>
-          </w:tcPr>
-          <w:p>
-            <w:pPr>
-              <w:jc w:val="center"/>
-            </w:pPr>
-            <w:r>
-              <w:rPr>
-                <w:sz w:val="20"/>
-                <w:szCs w:val="20"/>
-              </w:rPr>
-              <w:t>29</w:t>
-            </w:r>
-          </w:p>
-        </w:tc>
       </w:tr>
       <w:tr>
         <w:tc>
@@ -14419,25 +13867,6 @@
             </w:r>
           </w:p>
         </w:tc>
-        <w:tc>
-          <w:tcPr>
-            <w:tcW w:w="2000" w:type="dxa"/>
-            <w:tcBorders/>
-            <w:tcMar/>
-          </w:tcPr>
-          <w:p>
-            <w:pPr>
-              <w:jc w:val="center"/>
-            </w:pPr>
-            <w:r>
-              <w:rPr>
-                <w:sz w:val="20"/>
-                <w:szCs w:val="20"/>
-              </w:rPr>
-              <w:t>30</w:t>
-            </w:r>
-          </w:p>
-        </w:tc>
       </w:tr>
       <w:tr>
         <w:tc>
@@ -14459,25 +13888,6 @@
             </w:r>
           </w:p>
         </w:tc>
-        <w:tc>
-          <w:tcPr>
-            <w:tcW w:w="2000" w:type="dxa"/>
-            <w:tcBorders/>
-            <w:tcMar/>
-          </w:tcPr>
-          <w:p>
-            <w:pPr>
-              <w:jc w:val="center"/>
-            </w:pPr>
-            <w:r>
-              <w:rPr>
-                <w:sz w:val="20"/>
-                <w:szCs w:val="20"/>
-              </w:rPr>
-              <w:t>31</w:t>
-            </w:r>
-          </w:p>
-        </w:tc>
       </w:tr>
       <w:tr>
         <w:tc>
@@ -14499,25 +13909,6 @@
             </w:r>
           </w:p>
         </w:tc>
-        <w:tc>
-          <w:tcPr>
-            <w:tcW w:w="2000" w:type="dxa"/>
-            <w:tcBorders/>
-            <w:tcMar/>
-          </w:tcPr>
-          <w:p>
-            <w:pPr>
-              <w:jc w:val="center"/>
-            </w:pPr>
-            <w:r>
-              <w:rPr>
-                <w:sz w:val="20"/>
-                <w:szCs w:val="20"/>
-              </w:rPr>
-              <w:t>32</w:t>
-            </w:r>
-          </w:p>
-        </w:tc>
       </w:tr>
       <w:tr>
         <w:tc>
@@ -14539,25 +13930,6 @@
             </w:r>
           </w:p>
         </w:tc>
-        <w:tc>
-          <w:tcPr>
-            <w:tcW w:w="2000" w:type="dxa"/>
-            <w:tcBorders/>
-            <w:tcMar/>
-          </w:tcPr>
-          <w:p>
-            <w:pPr>
-              <w:jc w:val="center"/>
-            </w:pPr>
-            <w:r>
-              <w:rPr>
-                <w:sz w:val="20"/>
-                <w:szCs w:val="20"/>
-              </w:rPr>
-              <w:t>33</w:t>
-            </w:r>
-          </w:p>
-        </w:tc>
       </w:tr>
       <w:tr>
         <w:tc>
@@ -14579,25 +13951,6 @@
             </w:r>
           </w:p>
         </w:tc>
-        <w:tc>
-          <w:tcPr>
-            <w:tcW w:w="2000" w:type="dxa"/>
-            <w:tcBorders/>
-            <w:tcMar/>
-          </w:tcPr>
-          <w:p>
-            <w:pPr>
-              <w:jc w:val="center"/>
-            </w:pPr>
-            <w:r>
-              <w:rPr>
-                <w:sz w:val="20"/>
-                <w:szCs w:val="20"/>
-              </w:rPr>
-              <w:t>34</w:t>
-            </w:r>
-          </w:p>
-        </w:tc>
       </w:tr>
       <w:tr>
         <w:tc>
@@ -14619,25 +13972,6 @@
             </w:r>
           </w:p>
         </w:tc>
-        <w:tc>
-          <w:tcPr>
-            <w:tcW w:w="2000" w:type="dxa"/>
-            <w:tcBorders/>
-            <w:tcMar/>
-          </w:tcPr>
-          <w:p>
-            <w:pPr>
-              <w:jc w:val="center"/>
-            </w:pPr>
-            <w:r>
-              <w:rPr>
-                <w:sz w:val="20"/>
-                <w:szCs w:val="20"/>
-              </w:rPr>
-              <w:t>35</w:t>
-            </w:r>
-          </w:p>
-        </w:tc>
       </w:tr>
       <w:tr>
         <w:tc>
@@ -14659,25 +13993,6 @@
             </w:r>
           </w:p>
         </w:tc>
-        <w:tc>
-          <w:tcPr>
-            <w:tcW w:w="2000" w:type="dxa"/>
-            <w:tcBorders/>
-            <w:tcMar/>
-          </w:tcPr>
-          <w:p>
-            <w:pPr>
-              <w:jc w:val="center"/>
-            </w:pPr>
-            <w:r>
-              <w:rPr>
-                <w:sz w:val="20"/>
-                <w:szCs w:val="20"/>
-              </w:rPr>
-              <w:t>36</w:t>
-            </w:r>
-          </w:p>
-        </w:tc>
       </w:tr>
       <w:tr>
         <w:tc>
@@ -14699,25 +14014,6 @@
             </w:r>
           </w:p>
         </w:tc>
-        <w:tc>
-          <w:tcPr>
-            <w:tcW w:w="2000" w:type="dxa"/>
-            <w:tcBorders/>
-            <w:tcMar/>
-          </w:tcPr>
-          <w:p>
-            <w:pPr>
-              <w:jc w:val="center"/>
-            </w:pPr>
-            <w:r>
-              <w:rPr>
-                <w:sz w:val="20"/>
-                <w:szCs w:val="20"/>
-              </w:rPr>
-              <w:t>37</w:t>
-            </w:r>
-          </w:p>
-        </w:tc>
       </w:tr>
       <w:tr>
         <w:tc>
@@ -14739,25 +14035,6 @@
             </w:r>
           </w:p>
         </w:tc>
-        <w:tc>
-          <w:tcPr>
-            <w:tcW w:w="2000" w:type="dxa"/>
-            <w:tcBorders/>
-            <w:tcMar/>
-          </w:tcPr>
-          <w:p>
-            <w:pPr>
-              <w:jc w:val="center"/>
-            </w:pPr>
-            <w:r>
-              <w:rPr>
-                <w:sz w:val="20"/>
-                <w:szCs w:val="20"/>
-              </w:rPr>
-              <w:t>38</w:t>
-            </w:r>
-          </w:p>
-        </w:tc>
       </w:tr>
       <w:tr>
         <w:tc>
@@ -14779,25 +14056,6 @@
             </w:r>
           </w:p>
         </w:tc>
-        <w:tc>
-          <w:tcPr>
-            <w:tcW w:w="2000" w:type="dxa"/>
-            <w:tcBorders/>
-            <w:tcMar/>
-          </w:tcPr>
-          <w:p>
-            <w:pPr>
-              <w:jc w:val="center"/>
-            </w:pPr>
-            <w:r>
-              <w:rPr>
-                <w:sz w:val="20"/>
-                <w:szCs w:val="20"/>
-              </w:rPr>
-              <w:t>39</w:t>
-            </w:r>
-          </w:p>
-        </w:tc>
       </w:tr>
       <w:tr>
         <w:tc>
@@ -14816,25 +14074,6 @@
                 <w:szCs w:val="20"/>
               </w:rPr>
               <w:t>Corcoran et al., BRAF gene amplification can promote acquired resistance to MEK inhibitors in cancer cells harboring the BRAF V600E mutation., Science signaling, 3, 149, 2010</w:t>
-            </w:r>
-          </w:p>
-        </w:tc>
-        <w:tc>
-          <w:tcPr>
-            <w:tcW w:w="2000" w:type="dxa"/>
-            <w:tcBorders/>
-            <w:tcMar/>
-          </w:tcPr>
-          <w:p>
-            <w:pPr>
-              <w:jc w:val="center"/>
-            </w:pPr>
-            <w:r>
-              <w:rPr>
-                <w:sz w:val="20"/>
-                <w:szCs w:val="20"/>
-              </w:rPr>
-              <w:t>40</w:t>
             </w:r>
           </w:p>
         </w:tc>

</xml_diff>